<commit_message>
Updating the story content.  Don't mind me =)
</commit_message>
<xml_diff>
--- a/Documents/ArmaliaHistory.docx
+++ b/Documents/ArmaliaHistory.docx
@@ -61,32 +61,19 @@
       </w:pPr>
     </w:p>
     <w:p>
+      <w:pPr>
+        <w:jc w:val="center"/>
+      </w:pPr>
       <w:r>
         <w:rPr>
           <w:noProof/>
           <w:lang w:eastAsia="ja-JP" w:bidi="ar-SA"/>
         </w:rPr>
         <w:drawing>
-          <wp:anchor distT="0" distB="0" distL="114300" distR="114300" simplePos="0" relativeHeight="251658240" behindDoc="1" locked="0" layoutInCell="1" allowOverlap="1">
-            <wp:simplePos x="0" y="0"/>
-            <wp:positionH relativeFrom="column">
-              <wp:posOffset>4341495</wp:posOffset>
-            </wp:positionH>
-            <wp:positionV relativeFrom="paragraph">
-              <wp:posOffset>-195580</wp:posOffset>
-            </wp:positionV>
+          <wp:inline distT="0" distB="0" distL="0" distR="0">
             <wp:extent cx="2176780" cy="1738630"/>
             <wp:effectExtent l="19050" t="0" r="0" b="0"/>
-            <wp:wrapTight wrapText="bothSides">
-              <wp:wrapPolygon edited="0">
-                <wp:start x="-189" y="0"/>
-                <wp:lineTo x="-189" y="21300"/>
-                <wp:lineTo x="21550" y="21300"/>
-                <wp:lineTo x="21550" y="0"/>
-                <wp:lineTo x="-189" y="0"/>
-              </wp:wrapPolygon>
-            </wp:wrapTight>
-            <wp:docPr id="4" name="Picture 3" descr="armaliaHist1.jpg"/>
+            <wp:docPr id="1" name="Picture 3" descr="armaliaHist1.jpg"/>
             <wp:cNvGraphicFramePr>
               <a:graphicFrameLocks xmlns:a="http://schemas.openxmlformats.org/drawingml/2006/main" noChangeAspect="1"/>
             </wp:cNvGraphicFramePr>
@@ -115,17 +102,21 @@
                 </pic:pic>
               </a:graphicData>
             </a:graphic>
-          </wp:anchor>
+          </wp:inline>
         </w:drawing>
       </w:r>
-      <w:r>
-        <w:t xml:space="preserve">In the beginning there existed </w:t>
-      </w:r>
-      <w:r>
-        <w:t xml:space="preserve">an empty world with no land or life.  A vast world covered in water for all its existence.  This world was Armalia.  </w:t>
-      </w:r>
-      <w:r>
-        <w:t xml:space="preserve">Though it had no life, it wasn’t dead.  It itself was alive.  After eons of loneliness it wished to see the glorious adventure of what is life.  It began its wish by creating giant mountains and vast plains, and then came the spewing growth of plantation filling the plains and mountains with green. </w:t>
+    </w:p>
+    <w:p>
+      <w:r>
+        <w:t xml:space="preserve">In the beginning there existed an empty world with no land or life.  A vast world covered in water for all its existence.  This world was </w:t>
+      </w:r>
+      <w:proofErr w:type="spellStart"/>
+      <w:r>
+        <w:t>Armalia</w:t>
+      </w:r>
+      <w:proofErr w:type="spellEnd"/>
+      <w:r>
+        <w:t>.  Though it had no life, it wasn’t dead.  It itself was alive.  After eons of loneliness it wished to seek the glorious adventure of what would be life.  It began its wish by creating landscape.  This landscape was made of giant mountains and vast plains.  The landscape was brown and bland.  The world colored this landscape with luscious plantation.</w:t>
       </w:r>
     </w:p>
     <w:p/>
@@ -147,6 +138,7 @@
     </w:p>
     <w:p>
       <w:pPr>
+        <w:jc w:val="center"/>
         <w:rPr>
           <w:noProof/>
           <w:lang w:eastAsia="ja-JP" w:bidi="ar-SA"/>
@@ -158,26 +150,10 @@
           <w:lang w:eastAsia="ja-JP" w:bidi="ar-SA"/>
         </w:rPr>
         <w:drawing>
-          <wp:anchor distT="0" distB="0" distL="114300" distR="114300" simplePos="0" relativeHeight="251659264" behindDoc="1" locked="0" layoutInCell="1" allowOverlap="1">
-            <wp:simplePos x="0" y="0"/>
-            <wp:positionH relativeFrom="column">
-              <wp:posOffset>-230505</wp:posOffset>
-            </wp:positionH>
-            <wp:positionV relativeFrom="paragraph">
-              <wp:posOffset>-843915</wp:posOffset>
-            </wp:positionV>
+          <wp:inline distT="0" distB="0" distL="0" distR="0">
             <wp:extent cx="3568700" cy="2272030"/>
             <wp:effectExtent l="19050" t="0" r="0" b="0"/>
-            <wp:wrapTight wrapText="bothSides">
-              <wp:wrapPolygon edited="0">
-                <wp:start x="-115" y="0"/>
-                <wp:lineTo x="-115" y="21371"/>
-                <wp:lineTo x="21562" y="21371"/>
-                <wp:lineTo x="21562" y="0"/>
-                <wp:lineTo x="-115" y="0"/>
-              </wp:wrapPolygon>
-            </wp:wrapTight>
-            <wp:docPr id="20" name="irc_mi" descr="http://guidesmedia.ign.com/visualhistory/uncharted3art/1280_16_9/forest.jpg"/>
+            <wp:docPr id="2" name="irc_mi" descr="http://guidesmedia.ign.com/visualhistory/uncharted3art/1280_16_9/forest.jpg"/>
             <wp:cNvGraphicFramePr>
               <a:graphicFrameLocks xmlns:a="http://schemas.openxmlformats.org/drawingml/2006/main" noChangeAspect="1"/>
             </wp:cNvGraphicFramePr>
@@ -216,44 +192,42 @@
                 </pic:pic>
               </a:graphicData>
             </a:graphic>
-          </wp:anchor>
+          </wp:inline>
         </w:drawing>
       </w:r>
     </w:p>
     <w:p/>
     <w:p>
       <w:r>
-        <w:t xml:space="preserve">Next came, the wildlife that filled the world with noise and action.  Lacking intelligence, Armalia sought to create an intelligent being, the human.  Being pleased with its latest creation, it felt to award the intelligent being with the power of magic.  </w:t>
-      </w:r>
-    </w:p>
-    <w:p/>
-    <w:p>
+        <w:t xml:space="preserve">Next came, the wildlife that filled the world with noise and action.  However, the wildlife lacked one important thing, intelligence.  The world solved this problem with the creation of humans.  </w:t>
+      </w:r>
+      <w:r>
+        <w:lastRenderedPageBreak/>
+        <w:t xml:space="preserve">The humans lacked the strengths of the wild life.  To solve this issue, the world gave them </w:t>
+      </w:r>
+      <w:proofErr w:type="gramStart"/>
+      <w:r>
+        <w:t>an</w:t>
+      </w:r>
+      <w:proofErr w:type="gramEnd"/>
+      <w:r>
+        <w:t xml:space="preserve"> unique power.  This power was magic.</w:t>
+      </w:r>
+    </w:p>
+    <w:p>
+      <w:pPr>
+        <w:jc w:val="center"/>
+      </w:pPr>
       <w:r>
         <w:rPr>
           <w:noProof/>
           <w:lang w:eastAsia="ja-JP" w:bidi="ar-SA"/>
         </w:rPr>
         <w:drawing>
-          <wp:anchor distT="0" distB="0" distL="114300" distR="114300" simplePos="0" relativeHeight="251660288" behindDoc="1" locked="0" layoutInCell="1" allowOverlap="1">
-            <wp:simplePos x="0" y="0"/>
-            <wp:positionH relativeFrom="column">
-              <wp:posOffset>410210</wp:posOffset>
-            </wp:positionH>
-            <wp:positionV relativeFrom="paragraph">
-              <wp:posOffset>67310</wp:posOffset>
-            </wp:positionV>
+          <wp:inline distT="0" distB="0" distL="0" distR="0">
             <wp:extent cx="2938780" cy="1738630"/>
             <wp:effectExtent l="19050" t="0" r="0" b="0"/>
-            <wp:wrapTight wrapText="bothSides">
-              <wp:wrapPolygon edited="0">
-                <wp:start x="-140" y="0"/>
-                <wp:lineTo x="-140" y="21300"/>
-                <wp:lineTo x="21563" y="21300"/>
-                <wp:lineTo x="21563" y="0"/>
-                <wp:lineTo x="-140" y="0"/>
-              </wp:wrapPolygon>
-            </wp:wrapTight>
-            <wp:docPr id="23" name="irc_mi" descr="http://i631.photobucket.com/albums/uu39/blogofoa/GL%20Movie/OA.jpg"/>
+            <wp:docPr id="3" name="irc_mi" descr="http://i631.photobucket.com/albums/uu39/blogofoa/GL%20Movie/OA.jpg"/>
             <wp:cNvGraphicFramePr>
               <a:graphicFrameLocks xmlns:a="http://schemas.openxmlformats.org/drawingml/2006/main" noChangeAspect="1"/>
             </wp:cNvGraphicFramePr>
@@ -292,31 +266,26 @@
                 </pic:pic>
               </a:graphicData>
             </a:graphic>
-          </wp:anchor>
+          </wp:inline>
         </w:drawing>
       </w:r>
     </w:p>
     <w:p/>
     <w:p/>
     <w:p/>
-    <w:p/>
-    <w:p/>
-    <w:p/>
-    <w:p>
-      <w:r>
-        <w:t>With the power of magic</w:t>
-      </w:r>
-      <w:r>
-        <w:t>,</w:t>
-      </w:r>
-      <w:r>
-        <w:t xml:space="preserve"> the intelligent being was able to create a society that quickly turned into a civilization.  This civilization was centered on Armalia’s gift of magic.  The humans used magic to create massive cities that gave light to what would be world engulfed in darkness.  </w:t>
-      </w:r>
-      <w:r>
-        <w:t>For a while Armalia was satisfied with the turnout of its creation.</w:t>
-      </w:r>
-    </w:p>
-    <w:p/>
+    <w:p>
+      <w:r>
+        <w:t xml:space="preserve">With the power of magic, the intelligent being was able to create a society that quickly turned into a civilization.  This civilization was centered on </w:t>
+      </w:r>
+      <w:proofErr w:type="spellStart"/>
+      <w:r>
+        <w:t>Armalia’s</w:t>
+      </w:r>
+      <w:proofErr w:type="spellEnd"/>
+      <w:r>
+        <w:t xml:space="preserve"> gift of magic.  The humans used magic to create massive cities that gave light to what would be world engulfed in darkness.  After all that was said and done, the world was happy and laid to rest. </w:t>
+      </w:r>
+    </w:p>
     <w:p/>
     <w:p/>
     <w:p>
@@ -329,18 +298,36 @@
         <w:t>T</w:t>
       </w:r>
       <w:r>
-        <w:t xml:space="preserve">he </w:t>
-      </w:r>
-      <w:r>
-        <w:t>Joining</w:t>
-      </w:r>
-    </w:p>
-    <w:p>
-      <w:r>
-        <w:t>Seeing its creation having fun and enjoying their gift of life and magic, Armalia wished to join them.</w:t>
-      </w:r>
-      <w:r>
-        <w:t xml:space="preserve">  It created itself a human body in form of a woman.  With its new form, it then joined the civilization.  As the years went by, Armalia enjoyed its form more and more.  However, the form didn’t come without consequences.  With the human form came emotions.  Eventually, Armalia fell in love.</w:t>
+        <w:t>he Joining</w:t>
+      </w:r>
+    </w:p>
+    <w:p>
+      <w:r>
+        <w:t xml:space="preserve">Seeing its creation having fun and enjoying their gift of life and magic, </w:t>
+      </w:r>
+      <w:proofErr w:type="spellStart"/>
+      <w:r>
+        <w:t>Armalia</w:t>
+      </w:r>
+      <w:proofErr w:type="spellEnd"/>
+      <w:r>
+        <w:t xml:space="preserve"> wished to join them.  It gave itself a new form; a female human body.  As the years went by, </w:t>
+      </w:r>
+      <w:proofErr w:type="spellStart"/>
+      <w:r>
+        <w:t>Armalia</w:t>
+      </w:r>
+      <w:proofErr w:type="spellEnd"/>
+      <w:r>
+        <w:t xml:space="preserve"> enjoyed its new life style.  However, the form did not come without consequences.  With the human form came emotions.  Eventually, </w:t>
+      </w:r>
+      <w:proofErr w:type="spellStart"/>
+      <w:r>
+        <w:t>Armalia</w:t>
+      </w:r>
+      <w:proofErr w:type="spellEnd"/>
+      <w:r>
+        <w:t xml:space="preserve"> fell in love.</w:t>
       </w:r>
     </w:p>
     <w:p/>
@@ -357,7 +344,7 @@
           <wp:inline distT="0" distB="0" distL="0" distR="0">
             <wp:extent cx="4289714" cy="2144857"/>
             <wp:effectExtent l="19050" t="0" r="0" b="0"/>
-            <wp:docPr id="5" name="Picture 4" descr="armaliaConceptMain.png"/>
+            <wp:docPr id="6" name="Picture 4" descr="armaliaConceptMain.png"/>
             <wp:cNvGraphicFramePr>
               <a:graphicFrameLocks xmlns:a="http://schemas.openxmlformats.org/drawingml/2006/main" noChangeAspect="1"/>
             </wp:cNvGraphicFramePr>
@@ -393,27 +380,43 @@
     <w:p/>
     <w:p>
       <w:r>
-        <w:t xml:space="preserve">With love came marriage, and Armalia in deed got married.  Who she married is unknown, but what came of it is legend.  She gave birth to two twin boys.  They were named Zane and Zoran.  </w:t>
-      </w:r>
-    </w:p>
-    <w:p>
-      <w:r>
-        <w:t xml:space="preserve">They were both very unique in personality, and they both inherited their mother’s strength.  </w:t>
+        <w:t xml:space="preserve">With love came marriage, and </w:t>
+      </w:r>
+      <w:proofErr w:type="spellStart"/>
+      <w:r>
+        <w:t>Armalia</w:t>
+      </w:r>
+      <w:proofErr w:type="spellEnd"/>
+      <w:r>
+        <w:t xml:space="preserve"> in deed got married.  Who she married is unknown, but what came of it is legend.  She gave birth to two twin boys.  They were named Zane and </w:t>
+      </w:r>
+      <w:proofErr w:type="spellStart"/>
+      <w:r>
+        <w:t>Zoran</w:t>
+      </w:r>
+      <w:proofErr w:type="spellEnd"/>
+      <w:r>
+        <w:t xml:space="preserve">.  </w:t>
+      </w:r>
+    </w:p>
+    <w:p>
+      <w:r>
+        <w:lastRenderedPageBreak/>
+        <w:t xml:space="preserve">They were both very unique in personality, and they both inherited their mother’s strength in magic.  </w:t>
       </w:r>
     </w:p>
     <w:p/>
     <w:p>
       <w:r>
-        <w:t>As the boys got older, their strength grew.  This came with a consequence.  Armalia’s power left her and went to her sons.  Eventually, she was unable to hold her human form, and her soul returned to the planet.  Not knowing their mother’s secret, the boys thought she had passed away.</w:t>
-      </w:r>
-      <w:r>
-        <w:t xml:space="preserve">   Grieving for his mother, Zane came to hate the magic that killed his m</w:t>
-      </w:r>
-      <w:r>
-        <w:t>o</w:t>
-      </w:r>
-      <w:r>
-        <w:t>ther.</w:t>
+        <w:t xml:space="preserve">As the boys got older, their strength grew.  This came with a consequence.  </w:t>
+      </w:r>
+      <w:proofErr w:type="spellStart"/>
+      <w:r>
+        <w:t>Armalia’s</w:t>
+      </w:r>
+      <w:proofErr w:type="spellEnd"/>
+      <w:r>
+        <w:t xml:space="preserve"> power left her and went to her sons.  Eventually, she was unable to maintain her human form, and her soul returned to the planet.  Not knowing their mother’s secret, the boys thought she had passed away.  Wondering about his mother’s passing, Zane researched and studied his mother’s death.  He came to conclusion his mother’s was due to magic.</w:t>
       </w:r>
     </w:p>
     <w:p/>
@@ -427,36 +430,167 @@
         <w:t>T</w:t>
       </w:r>
       <w:r>
-        <w:t xml:space="preserve">he </w:t>
-      </w:r>
-      <w:r>
-        <w:t>Prologue</w:t>
-      </w:r>
-    </w:p>
-    <w:p>
-      <w:r>
-        <w:t>Being demigods, the boys lived for 100s of years.  Zane, hating magic, hid himself away in the shadows of the mountains</w:t>
-      </w:r>
-      <w:r>
-        <w:t xml:space="preserve"> never to be seen.  Zoran on the other hand strived to use magic to for the better good.  </w:t>
-      </w:r>
-      <w:r>
-        <w:t xml:space="preserve">Through Zoran’s effort, magic became stronger and more beneficial to the humans.  </w:t>
-      </w:r>
-      <w:r>
-        <w:t>However, magic made its way into other uses, darker uses.</w:t>
+        <w:t>he Prologue</w:t>
+      </w:r>
+    </w:p>
+    <w:p>
+      <w:r>
+        <w:t xml:space="preserve">Being demigods, the boys lived for 100s of years.  Zane, hating magic, hid himself away in the shadows of the mountains never to be seen.  </w:t>
+      </w:r>
+      <w:proofErr w:type="spellStart"/>
+      <w:r>
+        <w:t>Zoran</w:t>
+      </w:r>
+      <w:proofErr w:type="spellEnd"/>
+      <w:r>
+        <w:t>, like his mother, wished to better the life of humans through magic.  Through the years he research and made great strides in magic.  For a world that has yet to know war, its ignorance would come to an end.</w:t>
       </w:r>
     </w:p>
     <w:p/>
     <w:p>
-      <w:r>
-        <w:lastRenderedPageBreak/>
+      <w:pPr>
+        <w:jc w:val="center"/>
+      </w:pPr>
+      <w:r>
+        <w:rPr>
+          <w:noProof/>
+          <w:lang w:eastAsia="ja-JP" w:bidi="ar-SA"/>
+        </w:rPr>
+        <w:drawing>
+          <wp:inline distT="0" distB="0" distL="0" distR="0">
+            <wp:extent cx="2412423" cy="1725809"/>
+            <wp:effectExtent l="19050" t="0" r="6927" b="0"/>
+            <wp:docPr id="7" name="Picture 1" descr="armalia_geraldo.png"/>
+            <wp:cNvGraphicFramePr>
+              <a:graphicFrameLocks xmlns:a="http://schemas.openxmlformats.org/drawingml/2006/main" noChangeAspect="1"/>
+            </wp:cNvGraphicFramePr>
+            <a:graphic xmlns:a="http://schemas.openxmlformats.org/drawingml/2006/main">
+              <a:graphicData uri="http://schemas.openxmlformats.org/drawingml/2006/picture">
+                <pic:pic xmlns:pic="http://schemas.openxmlformats.org/drawingml/2006/picture">
+                  <pic:nvPicPr>
+                    <pic:cNvPr id="0" name="armalia_geraldo.png"/>
+                    <pic:cNvPicPr/>
+                  </pic:nvPicPr>
+                  <pic:blipFill>
+                    <a:blip r:embed="rId8" cstate="print"/>
+                    <a:stretch>
+                      <a:fillRect/>
+                    </a:stretch>
+                  </pic:blipFill>
+                  <pic:spPr>
+                    <a:xfrm>
+                      <a:off x="0" y="0"/>
+                      <a:ext cx="2413086" cy="1726283"/>
+                    </a:xfrm>
+                    <a:prstGeom prst="rect">
+                      <a:avLst/>
+                    </a:prstGeom>
+                  </pic:spPr>
+                </pic:pic>
+              </a:graphicData>
+            </a:graphic>
+          </wp:inline>
+        </w:drawing>
+      </w:r>
+    </w:p>
+    <w:p>
+      <w:pPr>
+        <w:jc w:val="center"/>
+      </w:pPr>
+    </w:p>
+    <w:p>
+      <w:r>
+        <w:t xml:space="preserve">Anything designed for good, could be used for evil, and magic was such a thing.  </w:t>
+      </w:r>
+      <w:proofErr w:type="spellStart"/>
+      <w:r>
+        <w:t>Zoran</w:t>
+      </w:r>
+      <w:proofErr w:type="spellEnd"/>
+      <w:r>
+        <w:t xml:space="preserve"> had an interesting pupil known as Geraldo.  He possessed magic at a level close to </w:t>
+      </w:r>
+      <w:proofErr w:type="spellStart"/>
+      <w:r>
+        <w:t>Zoran</w:t>
+      </w:r>
+      <w:proofErr w:type="spellEnd"/>
+      <w:r>
+        <w:t xml:space="preserve">.  However, his will was different than his teacher.  He wished use magic to control people.  It is not known exactly why, but it said Geraldo grew up with a painful past.  </w:t>
+      </w:r>
+    </w:p>
+    <w:p/>
+    <w:p>
+      <w:r>
+        <w:t xml:space="preserve">Geraldo grew up in a village known as </w:t>
+      </w:r>
+      <w:proofErr w:type="spellStart"/>
+      <w:r>
+        <w:t>Portsnorth</w:t>
+      </w:r>
+      <w:proofErr w:type="spellEnd"/>
+      <w:r>
+        <w:t>.  It was a small, poor village.  If you wanted to survive, you couldn’t be nice.  Therefore no one was nice.  Geraldo grew up as an orphan in this tough village.  Without parents, siblings, or even a friend he struggled to get by.  He witnessed his fair share of the unknown darkness that existed amongst humans.  No one knows exactly the evil he has seen.  They only know the outcome of it.</w:t>
+      </w:r>
+    </w:p>
+    <w:p>
+      <w:r>
         <w:t xml:space="preserve"> </w:t>
+      </w:r>
+    </w:p>
+    <w:p>
+      <w:r>
+        <w:t>Geraldo’s goal with magic was to control humans.  He sought control so that evil would be no more.  He was not alone.  He created an organization known as the Night Ravens, and they wish to use magic to control.  They were not something to be taken kindly.  In fact, they had an army.</w:t>
       </w:r>
     </w:p>
     <w:p/>
     <w:p/>
-    <w:p/>
+    <w:p>
+      <w:pPr>
+        <w:jc w:val="center"/>
+      </w:pPr>
+      <w:r>
+        <w:rPr>
+          <w:noProof/>
+          <w:lang w:eastAsia="ja-JP" w:bidi="ar-SA"/>
+        </w:rPr>
+        <w:drawing>
+          <wp:inline distT="0" distB="0" distL="0" distR="0">
+            <wp:extent cx="3241964" cy="2025535"/>
+            <wp:effectExtent l="0" t="0" r="0" b="0"/>
+            <wp:docPr id="8" name="Picture 2" descr="Armalia_ravens.png"/>
+            <wp:cNvGraphicFramePr>
+              <a:graphicFrameLocks xmlns:a="http://schemas.openxmlformats.org/drawingml/2006/main" noChangeAspect="1"/>
+            </wp:cNvGraphicFramePr>
+            <a:graphic xmlns:a="http://schemas.openxmlformats.org/drawingml/2006/main">
+              <a:graphicData uri="http://schemas.openxmlformats.org/drawingml/2006/picture">
+                <pic:pic xmlns:pic="http://schemas.openxmlformats.org/drawingml/2006/picture">
+                  <pic:nvPicPr>
+                    <pic:cNvPr id="0" name="Armalia_ravens.png"/>
+                    <pic:cNvPicPr/>
+                  </pic:nvPicPr>
+                  <pic:blipFill>
+                    <a:blip r:embed="rId9" cstate="print"/>
+                    <a:stretch>
+                      <a:fillRect/>
+                    </a:stretch>
+                  </pic:blipFill>
+                  <pic:spPr>
+                    <a:xfrm>
+                      <a:off x="0" y="0"/>
+                      <a:ext cx="3242367" cy="2025787"/>
+                    </a:xfrm>
+                    <a:prstGeom prst="rect">
+                      <a:avLst/>
+                    </a:prstGeom>
+                  </pic:spPr>
+                </pic:pic>
+              </a:graphicData>
+            </a:graphic>
+          </wp:inline>
+        </w:drawing>
+      </w:r>
+    </w:p>
     <w:p/>
     <w:sectPr>
       <w:pgSz w:w="12240" w:h="15840"/>
@@ -627,7 +761,7 @@
   <w:style w:type="paragraph" w:default="1" w:styleId="Normal">
     <w:name w:val="Normal"/>
     <w:qFormat/>
-    <w:rsid w:val="00E2319D"/>
+    <w:rsid w:val="006234EE"/>
     <w:pPr>
       <w:spacing w:after="0" w:line="240" w:lineRule="auto"/>
     </w:pPr>

</xml_diff>

<commit_message>
This is finished (assuming no-one wants to make changes).  It consists of the story line we discussed.  Post war. Protagonist (not evil, mistunderstood).
</commit_message>
<xml_diff>
--- a/Documents/ArmaliaHistory.docx
+++ b/Documents/ArmaliaHistory.docx
@@ -62,6 +62,7 @@
     </w:p>
     <w:p>
       <w:pPr>
+        <w:keepNext/>
         <w:jc w:val="center"/>
       </w:pPr>
       <w:r>
@@ -107,6 +108,34 @@
       </w:r>
     </w:p>
     <w:p>
+      <w:pPr>
+        <w:pStyle w:val="Caption"/>
+        <w:jc w:val="center"/>
+      </w:pPr>
+      <w:r>
+        <w:t xml:space="preserve">Figure </w:t>
+      </w:r>
+      <w:fldSimple w:instr=" SEQ Figure \* ARABIC ">
+        <w:r>
+          <w:rPr>
+            <w:noProof/>
+          </w:rPr>
+          <w:t>1</w:t>
+        </w:r>
+      </w:fldSimple>
+      <w:r>
+        <w:t xml:space="preserve">:  </w:t>
+      </w:r>
+      <w:proofErr w:type="spellStart"/>
+      <w:r>
+        <w:t>Armalia</w:t>
+      </w:r>
+      <w:proofErr w:type="spellEnd"/>
+      <w:r>
+        <w:t xml:space="preserve"> before land</w:t>
+      </w:r>
+    </w:p>
+    <w:p>
       <w:r>
         <w:t xml:space="preserve">In the beginning there existed an empty world with no land or life.  A vast world covered in water for all its existence.  This world was </w:t>
       </w:r>
@@ -138,11 +167,8 @@
     </w:p>
     <w:p>
       <w:pPr>
+        <w:keepNext/>
         <w:jc w:val="center"/>
-        <w:rPr>
-          <w:noProof/>
-          <w:lang w:eastAsia="ja-JP" w:bidi="ar-SA"/>
-        </w:rPr>
       </w:pPr>
       <w:r>
         <w:rPr>
@@ -196,14 +222,42 @@
         </w:drawing>
       </w:r>
     </w:p>
-    <w:p/>
-    <w:p>
-      <w:r>
-        <w:t xml:space="preserve">Next came, the wildlife that filled the world with noise and action.  However, the wildlife lacked one important thing, intelligence.  The world solved this problem with the creation of humans.  </w:t>
-      </w:r>
-      <w:r>
-        <w:lastRenderedPageBreak/>
-        <w:t xml:space="preserve">The humans lacked the strengths of the wild life.  To solve this issue, the world gave them </w:t>
+    <w:p>
+      <w:pPr>
+        <w:pStyle w:val="Caption"/>
+        <w:jc w:val="center"/>
+        <w:rPr>
+          <w:noProof/>
+          <w:lang w:eastAsia="ja-JP" w:bidi="ar-SA"/>
+        </w:rPr>
+      </w:pPr>
+      <w:r>
+        <w:t xml:space="preserve">Figure </w:t>
+      </w:r>
+      <w:fldSimple w:instr=" SEQ Figure \* ARABIC ">
+        <w:r>
+          <w:rPr>
+            <w:noProof/>
+          </w:rPr>
+          <w:t>2</w:t>
+        </w:r>
+      </w:fldSimple>
+      <w:r>
+        <w:t xml:space="preserve">:  </w:t>
+      </w:r>
+      <w:proofErr w:type="spellStart"/>
+      <w:r>
+        <w:t>Armalia</w:t>
+      </w:r>
+      <w:proofErr w:type="spellEnd"/>
+      <w:r>
+        <w:t xml:space="preserve"> with green lands</w:t>
+      </w:r>
+    </w:p>
+    <w:p/>
+    <w:p>
+      <w:r>
+        <w:t xml:space="preserve">Next came, the wildlife that filled the world with noise and action.  However, the wildlife lacked one important thing, intelligence.  The world solved this problem with the creation of humans.  The humans lacked the strengths of the wild life.  To solve this issue, the world gave them </w:t>
       </w:r>
       <w:proofErr w:type="gramStart"/>
       <w:r>
@@ -216,6 +270,7 @@
     </w:p>
     <w:p>
       <w:pPr>
+        <w:keepNext/>
         <w:jc w:val="center"/>
       </w:pPr>
       <w:r>
@@ -270,7 +325,34 @@
         </w:drawing>
       </w:r>
     </w:p>
-    <w:p/>
+    <w:p>
+      <w:pPr>
+        <w:pStyle w:val="Caption"/>
+        <w:jc w:val="center"/>
+      </w:pPr>
+      <w:r>
+        <w:t xml:space="preserve">Figure </w:t>
+      </w:r>
+      <w:fldSimple w:instr=" SEQ Figure \* ARABIC ">
+        <w:r>
+          <w:rPr>
+            <w:noProof/>
+          </w:rPr>
+          <w:t>3</w:t>
+        </w:r>
+      </w:fldSimple>
+      <w:r>
+        <w:t xml:space="preserve">:  </w:t>
+      </w:r>
+      <w:proofErr w:type="spellStart"/>
+      <w:r>
+        <w:t>Armalia</w:t>
+      </w:r>
+      <w:proofErr w:type="spellEnd"/>
+      <w:r>
+        <w:t xml:space="preserve"> with cities</w:t>
+      </w:r>
+    </w:p>
     <w:p/>
     <w:p/>
     <w:p>
@@ -333,6 +415,7 @@
     <w:p/>
     <w:p>
       <w:pPr>
+        <w:keepNext/>
         <w:jc w:val="center"/>
       </w:pPr>
       <w:r>
@@ -340,6 +423,7 @@
           <w:noProof/>
           <w:lang w:eastAsia="ja-JP" w:bidi="ar-SA"/>
         </w:rPr>
+        <w:lastRenderedPageBreak/>
         <w:drawing>
           <wp:inline distT="0" distB="0" distL="0" distR="0">
             <wp:extent cx="4289714" cy="2144857"/>
@@ -377,6 +461,42 @@
         </w:drawing>
       </w:r>
     </w:p>
+    <w:p>
+      <w:pPr>
+        <w:pStyle w:val="Caption"/>
+        <w:jc w:val="center"/>
+      </w:pPr>
+      <w:r>
+        <w:t xml:space="preserve">Figure </w:t>
+      </w:r>
+      <w:fldSimple w:instr=" SEQ Figure \* ARABIC ">
+        <w:r>
+          <w:rPr>
+            <w:noProof/>
+          </w:rPr>
+          <w:t>4</w:t>
+        </w:r>
+      </w:fldSimple>
+      <w:r>
+        <w:t xml:space="preserve">:  </w:t>
+      </w:r>
+      <w:proofErr w:type="spellStart"/>
+      <w:r>
+        <w:t>Armalia</w:t>
+      </w:r>
+      <w:proofErr w:type="spellEnd"/>
+      <w:r>
+        <w:t xml:space="preserve"> with her two sons (Zane on Left, </w:t>
+      </w:r>
+      <w:proofErr w:type="spellStart"/>
+      <w:r>
+        <w:t>Zoran</w:t>
+      </w:r>
+      <w:proofErr w:type="spellEnd"/>
+      <w:r>
+        <w:t xml:space="preserve"> on right)</w:t>
+      </w:r>
+    </w:p>
     <w:p/>
     <w:p>
       <w:r>
@@ -401,7 +521,6 @@
     </w:p>
     <w:p>
       <w:r>
-        <w:lastRenderedPageBreak/>
         <w:t xml:space="preserve">They were both very unique in personality, and they both inherited their mother’s strength in magic.  </w:t>
       </w:r>
     </w:p>
@@ -449,6 +568,7 @@
     <w:p/>
     <w:p>
       <w:pPr>
+        <w:keepNext/>
         <w:jc w:val="center"/>
       </w:pPr>
       <w:r>
@@ -495,8 +615,28 @@
     </w:p>
     <w:p>
       <w:pPr>
+        <w:pStyle w:val="Caption"/>
         <w:jc w:val="center"/>
       </w:pPr>
+      <w:r>
+        <w:t xml:space="preserve">Figure </w:t>
+      </w:r>
+      <w:fldSimple w:instr=" SEQ Figure \* ARABIC ">
+        <w:r>
+          <w:rPr>
+            <w:noProof/>
+          </w:rPr>
+          <w:t>5</w:t>
+        </w:r>
+      </w:fldSimple>
+      <w:r>
+        <w:t>:  Geraldo</w:t>
+      </w:r>
+    </w:p>
+    <w:p>
+      <w:pPr>
+        <w:jc w:val="center"/>
+      </w:pPr>
     </w:p>
     <w:p>
       <w:r>
@@ -547,6 +687,7 @@
     <w:p/>
     <w:p>
       <w:pPr>
+        <w:keepNext/>
         <w:jc w:val="center"/>
       </w:pPr>
       <w:r>
@@ -591,7 +732,483 @@
         </w:drawing>
       </w:r>
     </w:p>
-    <w:p/>
+    <w:p>
+      <w:pPr>
+        <w:pStyle w:val="Caption"/>
+        <w:jc w:val="center"/>
+      </w:pPr>
+      <w:r>
+        <w:t xml:space="preserve">Figure </w:t>
+      </w:r>
+      <w:fldSimple w:instr=" SEQ Figure \* ARABIC ">
+        <w:r>
+          <w:rPr>
+            <w:noProof/>
+          </w:rPr>
+          <w:t>6</w:t>
+        </w:r>
+      </w:fldSimple>
+      <w:r>
+        <w:t>: Night Raven Logo</w:t>
+      </w:r>
+    </w:p>
+    <w:p>
+      <w:r>
+        <w:t xml:space="preserve">With his army, Geraldo, began his conquest over the land of </w:t>
+      </w:r>
+      <w:proofErr w:type="spellStart"/>
+      <w:r>
+        <w:t>Armalia</w:t>
+      </w:r>
+      <w:proofErr w:type="spellEnd"/>
+      <w:r>
+        <w:t xml:space="preserve">.  </w:t>
+      </w:r>
+      <w:r>
+        <w:t>This war was known war of</w:t>
+      </w:r>
+      <w:r>
+        <w:t xml:space="preserve"> Shadow</w:t>
+      </w:r>
+      <w:r>
+        <w:t>s</w:t>
+      </w:r>
+      <w:r>
+        <w:t xml:space="preserve"> because the illuminant cities of </w:t>
+      </w:r>
+      <w:proofErr w:type="spellStart"/>
+      <w:r>
+        <w:t>Armalia</w:t>
+      </w:r>
+      <w:proofErr w:type="spellEnd"/>
+      <w:r>
+        <w:t xml:space="preserve"> became dark in mist of their ruble remains.  </w:t>
+      </w:r>
+      <w:proofErr w:type="spellStart"/>
+      <w:r>
+        <w:t>Zoran</w:t>
+      </w:r>
+      <w:proofErr w:type="spellEnd"/>
+      <w:r>
+        <w:t xml:space="preserve"> with his fame and respect was able to put together a counter force.  This counter force fought long and hard for many years.  </w:t>
+      </w:r>
+    </w:p>
+    <w:p>
+      <w:pPr>
+        <w:rPr>
+          <w:noProof/>
+          <w:lang w:eastAsia="ja-JP" w:bidi="ar-SA"/>
+        </w:rPr>
+      </w:pPr>
+    </w:p>
+    <w:p>
+      <w:pPr>
+        <w:keepNext/>
+        <w:jc w:val="center"/>
+      </w:pPr>
+      <w:r>
+        <w:rPr>
+          <w:noProof/>
+          <w:lang w:eastAsia="ja-JP" w:bidi="ar-SA"/>
+        </w:rPr>
+        <w:lastRenderedPageBreak/>
+        <w:drawing>
+          <wp:inline distT="0" distB="0" distL="0" distR="0">
+            <wp:extent cx="3936592" cy="2022764"/>
+            <wp:effectExtent l="19050" t="0" r="6758" b="0"/>
+            <wp:docPr id="4" name="irc_mi" descr="http://img.brothersoft.com/screenshots/softimage/e/elemental-_war_of_magic_-_.painted._trailer_hd-382699-1278906796.jpeg"/>
+            <wp:cNvGraphicFramePr>
+              <a:graphicFrameLocks xmlns:a="http://schemas.openxmlformats.org/drawingml/2006/main" noChangeAspect="1"/>
+            </wp:cNvGraphicFramePr>
+            <a:graphic xmlns:a="http://schemas.openxmlformats.org/drawingml/2006/main">
+              <a:graphicData uri="http://schemas.openxmlformats.org/drawingml/2006/picture">
+                <pic:pic xmlns:pic="http://schemas.openxmlformats.org/drawingml/2006/picture">
+                  <pic:nvPicPr>
+                    <pic:cNvPr id="0" name="irc_mi" descr="http://img.brothersoft.com/screenshots/softimage/e/elemental-_war_of_magic_-_.painted._trailer_hd-382699-1278906796.jpeg"/>
+                    <pic:cNvPicPr>
+                      <a:picLocks noChangeAspect="1" noChangeArrowheads="1"/>
+                    </pic:cNvPicPr>
+                  </pic:nvPicPr>
+                  <pic:blipFill>
+                    <a:blip r:embed="rId10" cstate="print"/>
+                    <a:srcRect b="9072"/>
+                    <a:stretch>
+                      <a:fillRect/>
+                    </a:stretch>
+                  </pic:blipFill>
+                  <pic:spPr bwMode="auto">
+                    <a:xfrm>
+                      <a:off x="0" y="0"/>
+                      <a:ext cx="3937000" cy="2022764"/>
+                    </a:xfrm>
+                    <a:prstGeom prst="rect">
+                      <a:avLst/>
+                    </a:prstGeom>
+                    <a:noFill/>
+                    <a:ln w="9525">
+                      <a:noFill/>
+                      <a:miter lim="800000"/>
+                      <a:headEnd/>
+                      <a:tailEnd/>
+                    </a:ln>
+                  </pic:spPr>
+                </pic:pic>
+              </a:graphicData>
+            </a:graphic>
+          </wp:inline>
+        </w:drawing>
+      </w:r>
+    </w:p>
+    <w:p>
+      <w:pPr>
+        <w:pStyle w:val="Caption"/>
+        <w:jc w:val="center"/>
+      </w:pPr>
+      <w:r>
+        <w:t xml:space="preserve">Figure </w:t>
+      </w:r>
+      <w:fldSimple w:instr=" SEQ Figure \* ARABIC ">
+        <w:r>
+          <w:rPr>
+            <w:noProof/>
+          </w:rPr>
+          <w:t>7</w:t>
+        </w:r>
+      </w:fldSimple>
+      <w:r>
+        <w:t>:  War of Shadows</w:t>
+      </w:r>
+    </w:p>
+    <w:p>
+      <w:r>
+        <w:t xml:space="preserve">However, their attempts were futile as very few knew nothing of Night Raven’s powers and abilities.   Night Raven’s strength was so great it was able to defeat the strength of the demigod.  </w:t>
+      </w:r>
+      <w:proofErr w:type="spellStart"/>
+      <w:r>
+        <w:t>Armalia</w:t>
+      </w:r>
+      <w:proofErr w:type="spellEnd"/>
+      <w:r>
+        <w:t xml:space="preserve"> had lost hope, and was facing its demise.  It was at this point that the other brother, Zane, became aware of the war and its destruction.  Seeing the beautiful land of </w:t>
+      </w:r>
+      <w:proofErr w:type="spellStart"/>
+      <w:r>
+        <w:t>Armalia</w:t>
+      </w:r>
+      <w:proofErr w:type="spellEnd"/>
+      <w:r>
+        <w:t xml:space="preserve"> way waste in its own rubble</w:t>
+      </w:r>
+      <w:r>
+        <w:t xml:space="preserve"> and only illuminated by the fires, </w:t>
+      </w:r>
+      <w:proofErr w:type="spellStart"/>
+      <w:r>
+        <w:t>Zoran</w:t>
+      </w:r>
+      <w:proofErr w:type="spellEnd"/>
+      <w:r>
+        <w:t xml:space="preserve"> decide he could not hide no more.  He joined the war along his brother.</w:t>
+      </w:r>
+    </w:p>
+    <w:p/>
+    <w:p>
+      <w:r>
+        <w:t>The two brothers combined their power.  First time in 100’s of years the two cooperated together.  Together, they fought and recl</w:t>
+      </w:r>
+      <w:r>
+        <w:t xml:space="preserve">aimed the cities lost in war.   For the first time in years, </w:t>
+      </w:r>
+      <w:proofErr w:type="spellStart"/>
+      <w:r>
+        <w:t>Armalia</w:t>
+      </w:r>
+      <w:proofErr w:type="spellEnd"/>
+      <w:r>
+        <w:t xml:space="preserve"> saw hope.  However, it was not enough to defeat Geraldo.  Geraldo’s strength and knowledge had grown vastly over the years.  He was once a man, but now was on par with a demigod.  </w:t>
+      </w:r>
+    </w:p>
+    <w:p>
+      <w:pPr>
+        <w:keepNext/>
+        <w:jc w:val="center"/>
+      </w:pPr>
+      <w:r>
+        <w:rPr>
+          <w:noProof/>
+          <w:lang w:eastAsia="ja-JP" w:bidi="ar-SA"/>
+        </w:rPr>
+        <w:drawing>
+          <wp:inline distT="0" distB="0" distL="0" distR="0">
+            <wp:extent cx="1773382" cy="1773382"/>
+            <wp:effectExtent l="19050" t="0" r="0" b="0"/>
+            <wp:docPr id="5" name="gmi-ResViewSizer_img" descr="http://fc00.deviantart.net/fs71/f/2009/347/5/3/Black_Sealing_Circle_by_Drakhtum.jpg"/>
+            <wp:cNvGraphicFramePr>
+              <a:graphicFrameLocks xmlns:a="http://schemas.openxmlformats.org/drawingml/2006/main" noChangeAspect="1"/>
+            </wp:cNvGraphicFramePr>
+            <a:graphic xmlns:a="http://schemas.openxmlformats.org/drawingml/2006/main">
+              <a:graphicData uri="http://schemas.openxmlformats.org/drawingml/2006/picture">
+                <pic:pic xmlns:pic="http://schemas.openxmlformats.org/drawingml/2006/picture">
+                  <pic:nvPicPr>
+                    <pic:cNvPr id="0" name="gmi-ResViewSizer_img" descr="http://fc00.deviantart.net/fs71/f/2009/347/5/3/Black_Sealing_Circle_by_Drakhtum.jpg"/>
+                    <pic:cNvPicPr>
+                      <a:picLocks noChangeAspect="1" noChangeArrowheads="1"/>
+                    </pic:cNvPicPr>
+                  </pic:nvPicPr>
+                  <pic:blipFill>
+                    <a:blip r:embed="rId11" cstate="print"/>
+                    <a:srcRect/>
+                    <a:stretch>
+                      <a:fillRect/>
+                    </a:stretch>
+                  </pic:blipFill>
+                  <pic:spPr bwMode="auto">
+                    <a:xfrm>
+                      <a:off x="0" y="0"/>
+                      <a:ext cx="1773382" cy="1773382"/>
+                    </a:xfrm>
+                    <a:prstGeom prst="rect">
+                      <a:avLst/>
+                    </a:prstGeom>
+                    <a:noFill/>
+                    <a:ln w="9525">
+                      <a:noFill/>
+                      <a:miter lim="800000"/>
+                      <a:headEnd/>
+                      <a:tailEnd/>
+                    </a:ln>
+                  </pic:spPr>
+                </pic:pic>
+              </a:graphicData>
+            </a:graphic>
+          </wp:inline>
+        </w:drawing>
+      </w:r>
+    </w:p>
+    <w:p>
+      <w:pPr>
+        <w:pStyle w:val="Caption"/>
+        <w:jc w:val="center"/>
+      </w:pPr>
+      <w:r>
+        <w:t xml:space="preserve">Figure </w:t>
+      </w:r>
+      <w:fldSimple w:instr=" SEQ Figure \* ARABIC ">
+        <w:r>
+          <w:rPr>
+            <w:noProof/>
+          </w:rPr>
+          <w:t>8</w:t>
+        </w:r>
+      </w:fldSimple>
+      <w:r>
+        <w:t>:  Sealing Circle</w:t>
+      </w:r>
+    </w:p>
+    <w:p/>
+    <w:p>
+      <w:r>
+        <w:t xml:space="preserve">The two brothers knew killing was not an option.  Feeling </w:t>
+      </w:r>
+      <w:r>
+        <w:t>the guilt of</w:t>
+      </w:r>
+      <w:r>
+        <w:t xml:space="preserve"> teaching Geraldo magic, </w:t>
+      </w:r>
+      <w:proofErr w:type="spellStart"/>
+      <w:r>
+        <w:t>Zoran</w:t>
+      </w:r>
+      <w:proofErr w:type="spellEnd"/>
+      <w:r>
+        <w:t xml:space="preserve"> bestowed upon himself </w:t>
+      </w:r>
+      <w:r>
+        <w:t xml:space="preserve">the burden of sealing Geraldo.   He did so sacrificing his life.  It was this grave sacrifice and left </w:t>
+      </w:r>
+      <w:proofErr w:type="spellStart"/>
+      <w:r>
+        <w:t>Armalia</w:t>
+      </w:r>
+      <w:proofErr w:type="spellEnd"/>
+      <w:r>
+        <w:t xml:space="preserve"> in tears.  The land of </w:t>
+      </w:r>
+      <w:proofErr w:type="spellStart"/>
+      <w:r>
+        <w:t>Armalia</w:t>
+      </w:r>
+      <w:proofErr w:type="spellEnd"/>
+      <w:r>
+        <w:t xml:space="preserve"> rained for days, weeping for </w:t>
+      </w:r>
+      <w:proofErr w:type="spellStart"/>
+      <w:r>
+        <w:t>Zoran’s</w:t>
+      </w:r>
+      <w:proofErr w:type="spellEnd"/>
+      <w:r>
+        <w:t xml:space="preserve"> death.  Zane, now having lost his mother and brother to magic, grew to hate magic with more passion. </w:t>
+      </w:r>
+    </w:p>
+    <w:p/>
+    <w:p/>
+    <w:p/>
+    <w:p/>
+    <w:p>
+      <w:r>
+        <w:rPr>
+          <w:rFonts w:ascii="Trajan Pro" w:hAnsi="Trajan Pro"/>
+          <w:sz w:val="96"/>
+          <w:szCs w:val="96"/>
+        </w:rPr>
+        <w:t>T</w:t>
+      </w:r>
+      <w:r>
+        <w:t xml:space="preserve">he </w:t>
+      </w:r>
+      <w:r>
+        <w:t xml:space="preserve">Game’s </w:t>
+      </w:r>
+      <w:proofErr w:type="gramStart"/>
+      <w:r>
+        <w:t>Beginning</w:t>
+      </w:r>
+      <w:proofErr w:type="gramEnd"/>
+    </w:p>
+    <w:p/>
+    <w:p>
+      <w:r>
+        <w:t xml:space="preserve">With the war being over, </w:t>
+      </w:r>
+      <w:proofErr w:type="spellStart"/>
+      <w:r>
+        <w:t>Armalia</w:t>
+      </w:r>
+      <w:proofErr w:type="spellEnd"/>
+      <w:r>
+        <w:t xml:space="preserve"> began its progress to heal and rebuild itself.  As the years went by, cities were rebuilt and population grew back.  </w:t>
+      </w:r>
+      <w:proofErr w:type="spellStart"/>
+      <w:r>
+        <w:t>Armalia</w:t>
+      </w:r>
+      <w:proofErr w:type="spellEnd"/>
+      <w:r>
+        <w:t xml:space="preserve"> began its progress to prosperity like its past.  Although </w:t>
+      </w:r>
+      <w:proofErr w:type="spellStart"/>
+      <w:r>
+        <w:t>Armalia</w:t>
+      </w:r>
+      <w:proofErr w:type="spellEnd"/>
+      <w:r>
+        <w:t xml:space="preserve"> had once made peace, it was still divided.  There were those who wish to return to the era of magic, and those who hated it.  Magic had brought great advancements in civilization, and it had brought total destruction.  Magic was a duel sided sword.  </w:t>
+      </w:r>
+    </w:p>
+    <w:p>
+      <w:pPr>
+        <w:keepNext/>
+        <w:jc w:val="center"/>
+      </w:pPr>
+      <w:r>
+        <w:rPr>
+          <w:noProof/>
+          <w:lang w:eastAsia="ja-JP" w:bidi="ar-SA"/>
+        </w:rPr>
+        <w:drawing>
+          <wp:inline distT="0" distB="0" distL="0" distR="0">
+            <wp:extent cx="2821132" cy="2062199"/>
+            <wp:effectExtent l="19050" t="0" r="0" b="0"/>
+            <wp:docPr id="9" name="Picture 8" descr="SimoConcept2.png"/>
+            <wp:cNvGraphicFramePr>
+              <a:graphicFrameLocks xmlns:a="http://schemas.openxmlformats.org/drawingml/2006/main" noChangeAspect="1"/>
+            </wp:cNvGraphicFramePr>
+            <a:graphic xmlns:a="http://schemas.openxmlformats.org/drawingml/2006/main">
+              <a:graphicData uri="http://schemas.openxmlformats.org/drawingml/2006/picture">
+                <pic:pic xmlns:pic="http://schemas.openxmlformats.org/drawingml/2006/picture">
+                  <pic:nvPicPr>
+                    <pic:cNvPr id="0" name="SimoConcept2.png"/>
+                    <pic:cNvPicPr/>
+                  </pic:nvPicPr>
+                  <pic:blipFill>
+                    <a:blip r:embed="rId12" cstate="print"/>
+                    <a:stretch>
+                      <a:fillRect/>
+                    </a:stretch>
+                  </pic:blipFill>
+                  <pic:spPr>
+                    <a:xfrm>
+                      <a:off x="0" y="0"/>
+                      <a:ext cx="2821957" cy="2062802"/>
+                    </a:xfrm>
+                    <a:prstGeom prst="rect">
+                      <a:avLst/>
+                    </a:prstGeom>
+                  </pic:spPr>
+                </pic:pic>
+              </a:graphicData>
+            </a:graphic>
+          </wp:inline>
+        </w:drawing>
+      </w:r>
+    </w:p>
+    <w:p>
+      <w:pPr>
+        <w:pStyle w:val="Caption"/>
+        <w:jc w:val="center"/>
+      </w:pPr>
+      <w:r>
+        <w:t xml:space="preserve">Figure </w:t>
+      </w:r>
+      <w:fldSimple w:instr=" SEQ Figure \* ARABIC ">
+        <w:r>
+          <w:rPr>
+            <w:noProof/>
+          </w:rPr>
+          <w:t>9</w:t>
+        </w:r>
+      </w:fldSimple>
+      <w:r>
+        <w:t>:  Simon</w:t>
+      </w:r>
+    </w:p>
+    <w:p/>
+    <w:p>
+      <w:r>
+        <w:t>The group that supported magic was small and weak in comparison.  This was due to fact that Zane hid no more.  He was ruling the magic oppression movement.  Those trying to revive magic face grave struggles in their adventure.  The game begins with one of the individual’s adventure.  His name is Simon. He grew up an orphan.  He did not know who his parents were, and he does not know what is in store for him.</w:t>
+      </w:r>
+    </w:p>
+    <w:p/>
+    <w:p/>
+    <w:p/>
+    <w:p>
+      <w:r>
+        <w:t xml:space="preserve">  </w:t>
+      </w:r>
+    </w:p>
+    <w:p/>
+    <w:p/>
+    <w:p/>
+    <w:p/>
+    <w:p/>
+    <w:p/>
+    <w:p/>
+    <w:p/>
+    <w:p/>
+    <w:p/>
+    <w:p>
+      <w:r>
+        <w:t>http://img.brothersoft.com/screenshots/softimage/e/elemental-_war_of_magic_-_.painted._trailer_hd-382699-1278906796.jpeg</w:t>
+      </w:r>
+    </w:p>
+    <w:p/>
+    <w:p>
+      <w:r>
+        <w:t>http://browse.deviantart.com/art/Black-Sealing-Circle-146653299</w:t>
+      </w:r>
+    </w:p>
     <w:sectPr>
       <w:pgSz w:w="12240" w:h="15840"/>
       <w:pgMar w:top="1440" w:right="1440" w:bottom="1440" w:left="1440" w:header="720" w:footer="720" w:gutter="0"/>
@@ -1377,6 +1994,24 @@
       <w:rFonts w:ascii="Tahoma" w:hAnsi="Tahoma" w:cs="Tahoma"/>
       <w:sz w:val="16"/>
       <w:szCs w:val="16"/>
+    </w:rPr>
+  </w:style>
+  <w:style w:type="paragraph" w:styleId="Caption">
+    <w:name w:val="caption"/>
+    <w:basedOn w:val="Normal"/>
+    <w:next w:val="Normal"/>
+    <w:uiPriority w:val="35"/>
+    <w:unhideWhenUsed/>
+    <w:rsid w:val="006940B1"/>
+    <w:pPr>
+      <w:spacing w:after="200"/>
+    </w:pPr>
+    <w:rPr>
+      <w:b/>
+      <w:bCs/>
+      <w:color w:val="4F81BD" w:themeColor="accent1"/>
+      <w:sz w:val="18"/>
+      <w:szCs w:val="18"/>
     </w:rPr>
   </w:style>
 </w:styles>

</xml_diff>